<commit_message>
zad3: Obsluga ze stratą (zerowy bufor). Initial commit
</commit_message>
<xml_diff>
--- a/zad2/spr2.docx
+++ b/zad2/spr2.docx
@@ -358,16 +358,7 @@
                 <w:rPr>
                   <w:rFonts w:ascii="Cambria Math" w:hAnsi="Cambria Math" w:cs="Arial"/>
                 </w:rPr>
-                <m:t>k≤</m:t>
-              </m:r>
-              <m:r>
-                <m:rPr>
-                  <m:sty m:val="bi"/>
-                </m:rPr>
-                <w:rPr>
-                  <w:rFonts w:ascii="Cambria Math" w:hAnsi="Cambria Math" w:cs="Arial"/>
-                </w:rPr>
-                <m:t>16</m:t>
+                <m:t>k≤16</m:t>
               </m:r>
             </m:e>
           </m:d>
@@ -399,16 +390,7 @@
                 <w:rPr>
                   <w:rFonts w:ascii="Cambria Math" w:hAnsi="Cambria Math" w:cs="Arial"/>
                 </w:rPr>
-                <m:t xml:space="preserve"> </m:t>
-              </m:r>
-              <m:r>
-                <m:rPr>
-                  <m:sty m:val="bi"/>
-                </m:rPr>
-                <w:rPr>
-                  <w:rFonts w:ascii="Cambria Math" w:hAnsi="Cambria Math" w:cs="Arial"/>
-                </w:rPr>
-                <m:t>k=0</m:t>
+                <m:t xml:space="preserve"> k=0</m:t>
               </m:r>
             </m:sub>
             <m:sup>
@@ -2998,7 +2980,7 @@
           <w:lang w:eastAsia="pl-PL"/>
         </w:rPr>
         <w:drawing>
-          <wp:inline distT="0" distB="0" distL="0" distR="0" wp14:anchorId="3751FA60" wp14:editId="7A1811D2">
+          <wp:inline distT="0" distB="0" distL="0" distR="0" wp14:anchorId="3751FA60" wp14:editId="18DCCE8C">
             <wp:extent cx="4572000" cy="2743200"/>
             <wp:effectExtent l="0" t="0" r="0" b="0"/>
             <wp:docPr id="2" name="Chart 2"/>
@@ -3011,6 +2993,8 @@
           </wp:inline>
         </w:drawing>
       </w:r>
+      <w:bookmarkStart w:id="0" w:name="_GoBack"/>
+      <w:bookmarkEnd w:id="0"/>
     </w:p>
     <w:p>
       <w:pPr>
@@ -3098,35 +3082,7 @@
           <w:rFonts w:ascii="Times New Roman" w:hAnsi="Times New Roman" w:cs="Times New Roman"/>
           <w:sz w:val="20"/>
         </w:rPr>
-        <w:t xml:space="preserve">ndation, która </w:t>
-      </w:r>
-      <w:r>
-        <w:rPr>
-          <w:rFonts w:ascii="Times New Roman" w:hAnsi="Times New Roman" w:cs="Times New Roman"/>
-          <w:sz w:val="20"/>
-        </w:rPr>
-        <w:t>dla zadanych λ</w:t>
-      </w:r>
-      <w:r>
-        <w:rPr>
-          <w:rFonts w:ascii="Times New Roman" w:hAnsi="Times New Roman" w:cs="Times New Roman"/>
-          <w:sz w:val="20"/>
-        </w:rPr>
-        <w:t xml:space="preserve"> </w:t>
-      </w:r>
-      <w:r>
-        <w:rPr>
-          <w:rFonts w:ascii="Times New Roman" w:hAnsi="Times New Roman" w:cs="Times New Roman"/>
-          <w:sz w:val="20"/>
-        </w:rPr>
-        <w:t>wyświetla</w:t>
-      </w:r>
-      <w:r>
-        <w:rPr>
-          <w:rFonts w:ascii="Times New Roman" w:hAnsi="Times New Roman" w:cs="Times New Roman"/>
-          <w:sz w:val="20"/>
-        </w:rPr>
-        <w:t xml:space="preserve"> prawdopodbieństwa, czy przełącznik nie będzie przeciążony, oraz czy pakiet przejdzie do kolejki.</w:t>
+        <w:t>ndation, która dla zadanych λ wyświetla prawdopodbieństwa, czy przełącznik nie będzie przeciążony, oraz czy pakiet przejdzie do kolejki.</w:t>
       </w:r>
       <w:r>
         <w:rPr>
@@ -3240,8 +3196,6 @@
         </w:rPr>
         <w:t>raz</w:t>
       </w:r>
-      <w:bookmarkStart w:id="0" w:name="_GoBack"/>
-      <w:bookmarkEnd w:id="0"/>
       <w:r>
         <w:rPr>
           <w:rFonts w:ascii="Times New Roman" w:hAnsi="Times New Roman" w:cs="Times New Roman"/>
@@ -4298,7 +4252,7 @@
           </c:tx>
           <c:spPr>
             <a:solidFill>
-              <a:schemeClr val="accent1"/>
+              <a:schemeClr val="accent6"/>
             </a:solidFill>
             <a:ln>
               <a:noFill/>
@@ -4381,7 +4335,7 @@
           </c:tx>
           <c:spPr>
             <a:solidFill>
-              <a:schemeClr val="accent2"/>
+              <a:schemeClr val="accent5"/>
             </a:solidFill>
             <a:ln>
               <a:noFill/>
@@ -4466,11 +4420,11 @@
         </c:dLbls>
         <c:gapWidth val="150"/>
         <c:overlap val="100"/>
-        <c:axId val="1250438736"/>
-        <c:axId val="1250432752"/>
+        <c:axId val="1284388256"/>
+        <c:axId val="1284390432"/>
       </c:barChart>
       <c:catAx>
-        <c:axId val="1250438736"/>
+        <c:axId val="1284388256"/>
         <c:scaling>
           <c:orientation val="minMax"/>
         </c:scaling>
@@ -4583,7 +4537,7 @@
             <a:endParaRPr lang="pl-PL"/>
           </a:p>
         </c:txPr>
-        <c:crossAx val="1250432752"/>
+        <c:crossAx val="1284390432"/>
         <c:crosses val="autoZero"/>
         <c:auto val="1"/>
         <c:lblAlgn val="ctr"/>
@@ -4591,7 +4545,7 @@
         <c:noMultiLvlLbl val="1"/>
       </c:catAx>
       <c:valAx>
-        <c:axId val="1250432752"/>
+        <c:axId val="1284390432"/>
         <c:scaling>
           <c:orientation val="minMax"/>
         </c:scaling>
@@ -4711,7 +4665,7 @@
             <a:endParaRPr lang="pl-PL"/>
           </a:p>
         </c:txPr>
-        <c:crossAx val="1250438736"/>
+        <c:crossAx val="1284388256"/>
         <c:crosses val="autoZero"/>
         <c:crossBetween val="between"/>
       </c:valAx>
@@ -4790,13 +4744,10 @@
 </file>
 
 <file path=word/charts/colors1.xml><?xml version="1.0" encoding="utf-8"?>
-<cs:colorStyle xmlns:cs="http://schemas.microsoft.com/office/drawing/2012/chartStyle" xmlns:a="http://schemas.openxmlformats.org/drawingml/2006/main" meth="cycle" id="10">
-  <a:schemeClr val="accent1"/>
-  <a:schemeClr val="accent2"/>
-  <a:schemeClr val="accent3"/>
+<cs:colorStyle xmlns:cs="http://schemas.microsoft.com/office/drawing/2012/chartStyle" xmlns:a="http://schemas.openxmlformats.org/drawingml/2006/main" meth="cycle" id="13">
+  <a:schemeClr val="accent6"/>
+  <a:schemeClr val="accent5"/>
   <a:schemeClr val="accent4"/>
-  <a:schemeClr val="accent5"/>
-  <a:schemeClr val="accent6"/>
   <cs:variation/>
   <cs:variation>
     <a:lumMod val="60000"/>

</xml_diff>